<commit_message>
Hwen more prepared... tired now
</commit_message>
<xml_diff>
--- a/locations/Academy.docx
+++ b/locations/Academy.docx
@@ -14,13 +14,106 @@
     </w:p>
     <w:p>
       <w:r>
-        <w:t>* The open air features (besides those where potentially dangerous spells are practiced) may be privy to random events as well</w:t>
+        <w:t xml:space="preserve">* The </w:t>
+      </w:r>
+      <w:r>
+        <w:t>open-air</w:t>
+      </w:r>
+      <w:r>
+        <w:t xml:space="preserve"> features (besides those where potentially dangerous spells are practiced) may be privy to random events as well</w:t>
       </w:r>
       <w:r>
         <w:t>- especially Rosey who will want pets while most the other students</w:t>
       </w:r>
       <w:r>
         <w:t xml:space="preserve"> are indoors at the same time.</w:t>
+      </w:r>
+    </w:p>
+    <w:p/>
+    <w:p>
+      <w:r>
+        <w:t>Mage’s Armoire</w:t>
+      </w:r>
+    </w:p>
+    <w:p>
+      <w:pPr>
+        <w:pStyle w:val="ListParagraph"/>
+        <w:numPr>
+          <w:ilvl w:val="0"/>
+          <w:numId w:val="4"/>
+        </w:numPr>
+      </w:pPr>
+      <w:r>
+        <w:t xml:space="preserve">A large specialty shop </w:t>
+      </w:r>
+      <w:r>
+        <w:t>located on the edge of campus along the Magelight Road</w:t>
+      </w:r>
+    </w:p>
+    <w:p>
+      <w:pPr>
+        <w:pStyle w:val="ListParagraph"/>
+        <w:numPr>
+          <w:ilvl w:val="0"/>
+          <w:numId w:val="4"/>
+        </w:numPr>
+      </w:pPr>
+      <w:r>
+        <w:t>They sell</w:t>
+      </w:r>
+      <w:r>
+        <w:t xml:space="preserve"> (and buy I guess)</w:t>
+      </w:r>
+      <w:r>
+        <w:t xml:space="preserve"> various </w:t>
+      </w:r>
+      <w:r>
+        <w:t>arcane</w:t>
+      </w:r>
+      <w:r>
+        <w:t xml:space="preserve"> focuses</w:t>
+      </w:r>
+      <w:r>
+        <w:t>,</w:t>
+      </w:r>
+      <w:r>
+        <w:t xml:space="preserve"> </w:t>
+      </w:r>
+      <w:r>
+        <w:t>spell components</w:t>
+      </w:r>
+      <w:r>
+        <w:t>, and paper</w:t>
+      </w:r>
+    </w:p>
+    <w:p>
+      <w:pPr>
+        <w:pStyle w:val="ListParagraph"/>
+        <w:numPr>
+          <w:ilvl w:val="0"/>
+          <w:numId w:val="4"/>
+        </w:numPr>
+      </w:pPr>
+      <w:r>
+        <w:t>Run by a</w:t>
+      </w:r>
+      <w:r>
+        <w:t>n older</w:t>
+      </w:r>
+      <w:r>
+        <w:t xml:space="preserve"> </w:t>
+      </w:r>
+      <w:r>
+        <w:t>gold</w:t>
+      </w:r>
+      <w:r>
+        <w:t xml:space="preserve"> and brass dragonborn</w:t>
+      </w:r>
+      <w:r>
+        <w:t xml:space="preserve"> that smokes a</w:t>
+      </w:r>
+      <w:r>
+        <w:t xml:space="preserve"> pipe that emits various shapes</w:t>
       </w:r>
     </w:p>
     <w:p/>
@@ -304,6 +397,118 @@
 <file path=word/numbering.xml><?xml version="1.0" encoding="utf-8"?>
 <w:numbering xmlns:wpc="http://schemas.microsoft.com/office/word/2010/wordprocessingCanvas" xmlns:cx="http://schemas.microsoft.com/office/drawing/2014/chartex" xmlns:cx1="http://schemas.microsoft.com/office/drawing/2015/9/8/chartex" xmlns:cx2="http://schemas.microsoft.com/office/drawing/2015/10/21/chartex" xmlns:cx3="http://schemas.microsoft.com/office/drawing/2016/5/9/chartex" xmlns:cx4="http://schemas.microsoft.com/office/drawing/2016/5/10/chartex" xmlns:cx5="http://schemas.microsoft.com/office/drawing/2016/5/11/chartex" xmlns:cx6="http://schemas.microsoft.com/office/drawing/2016/5/12/chartex" xmlns:cx7="http://schemas.microsoft.com/office/drawing/2016/5/13/chartex" xmlns:cx8="http://schemas.microsoft.com/office/drawing/2016/5/14/chartex" xmlns:mc="http://schemas.openxmlformats.org/markup-compatibility/2006" xmlns:aink="http://schemas.microsoft.com/office/drawing/2016/ink" xmlns:am3d="http://schemas.microsoft.com/office/drawing/2017/model3d" xmlns:o="urn:schemas-microsoft-com:office:office" xmlns:oel="http://schemas.microsoft.com/office/2019/extlst" xmlns:r="http://schemas.openxmlformats.org/officeDocument/2006/relationships" xmlns:m="http://schemas.openxmlformats.org/officeDocument/2006/math" xmlns:v="urn:schemas-microsoft-com:vml" xmlns:wp14="http://schemas.microsoft.com/office/word/2010/wordprocessingDrawing" xmlns:wp="http://schemas.openxmlformats.org/drawingml/2006/wordprocessingDrawing" xmlns:w10="urn:schemas-microsoft-com:office:word" xmlns:w="http://schemas.openxmlformats.org/wordprocessingml/2006/main" xmlns:w14="http://schemas.microsoft.com/office/word/2010/wordml" xmlns:w15="http://schemas.microsoft.com/office/word/2012/wordml" xmlns:w16cex="http://schemas.microsoft.com/office/word/2018/wordml/cex" xmlns:w16cid="http://schemas.microsoft.com/office/word/2016/wordml/cid" xmlns:w16="http://schemas.microsoft.com/office/word/2018/wordml" xmlns:w16sdtdh="http://schemas.microsoft.com/office/word/2020/wordml/sdtdatahash" xmlns:w16se="http://schemas.microsoft.com/office/word/2015/wordml/symex" xmlns:wpg="http://schemas.microsoft.com/office/word/2010/wordprocessingGroup" xmlns:wpi="http://schemas.microsoft.com/office/word/2010/wordprocessingInk" xmlns:wne="http://schemas.microsoft.com/office/word/2006/wordml" xmlns:wps="http://schemas.microsoft.com/office/word/2010/wordprocessingShape" mc:Ignorable="w14 w15 w16se w16cid w16 w16cex w16sdtdh wp14">
   <w:abstractNum w:abstractNumId="0" w15:restartNumberingAfterBreak="0">
+    <w:nsid w:val="51E46DC3"/>
+    <w:multiLevelType w:val="hybridMultilevel"/>
+    <w:tmpl w:val="36F26E5A"/>
+    <w:lvl w:ilvl="0" w:tplc="88B4CAB0">
+      <w:numFmt w:val="bullet"/>
+      <w:lvlText w:val="-"/>
+      <w:lvlJc w:val="left"/>
+      <w:pPr>
+        <w:ind w:left="720" w:hanging="360"/>
+      </w:pPr>
+      <w:rPr>
+        <w:rFonts w:ascii="Calibri" w:eastAsiaTheme="minorHAnsi" w:hAnsi="Calibri" w:cs="Calibri" w:hint="default"/>
+      </w:rPr>
+    </w:lvl>
+    <w:lvl w:ilvl="1" w:tplc="04090003" w:tentative="1">
+      <w:start w:val="1"/>
+      <w:numFmt w:val="bullet"/>
+      <w:lvlText w:val="o"/>
+      <w:lvlJc w:val="left"/>
+      <w:pPr>
+        <w:ind w:left="1440" w:hanging="360"/>
+      </w:pPr>
+      <w:rPr>
+        <w:rFonts w:ascii="Courier New" w:hAnsi="Courier New" w:cs="Courier New" w:hint="default"/>
+      </w:rPr>
+    </w:lvl>
+    <w:lvl w:ilvl="2" w:tplc="04090005" w:tentative="1">
+      <w:start w:val="1"/>
+      <w:numFmt w:val="bullet"/>
+      <w:lvlText w:val=""/>
+      <w:lvlJc w:val="left"/>
+      <w:pPr>
+        <w:ind w:left="2160" w:hanging="360"/>
+      </w:pPr>
+      <w:rPr>
+        <w:rFonts w:ascii="Wingdings" w:hAnsi="Wingdings" w:hint="default"/>
+      </w:rPr>
+    </w:lvl>
+    <w:lvl w:ilvl="3" w:tplc="04090001" w:tentative="1">
+      <w:start w:val="1"/>
+      <w:numFmt w:val="bullet"/>
+      <w:lvlText w:val=""/>
+      <w:lvlJc w:val="left"/>
+      <w:pPr>
+        <w:ind w:left="2880" w:hanging="360"/>
+      </w:pPr>
+      <w:rPr>
+        <w:rFonts w:ascii="Symbol" w:hAnsi="Symbol" w:hint="default"/>
+      </w:rPr>
+    </w:lvl>
+    <w:lvl w:ilvl="4" w:tplc="04090003" w:tentative="1">
+      <w:start w:val="1"/>
+      <w:numFmt w:val="bullet"/>
+      <w:lvlText w:val="o"/>
+      <w:lvlJc w:val="left"/>
+      <w:pPr>
+        <w:ind w:left="3600" w:hanging="360"/>
+      </w:pPr>
+      <w:rPr>
+        <w:rFonts w:ascii="Courier New" w:hAnsi="Courier New" w:cs="Courier New" w:hint="default"/>
+      </w:rPr>
+    </w:lvl>
+    <w:lvl w:ilvl="5" w:tplc="04090005" w:tentative="1">
+      <w:start w:val="1"/>
+      <w:numFmt w:val="bullet"/>
+      <w:lvlText w:val=""/>
+      <w:lvlJc w:val="left"/>
+      <w:pPr>
+        <w:ind w:left="4320" w:hanging="360"/>
+      </w:pPr>
+      <w:rPr>
+        <w:rFonts w:ascii="Wingdings" w:hAnsi="Wingdings" w:hint="default"/>
+      </w:rPr>
+    </w:lvl>
+    <w:lvl w:ilvl="6" w:tplc="04090001" w:tentative="1">
+      <w:start w:val="1"/>
+      <w:numFmt w:val="bullet"/>
+      <w:lvlText w:val=""/>
+      <w:lvlJc w:val="left"/>
+      <w:pPr>
+        <w:ind w:left="5040" w:hanging="360"/>
+      </w:pPr>
+      <w:rPr>
+        <w:rFonts w:ascii="Symbol" w:hAnsi="Symbol" w:hint="default"/>
+      </w:rPr>
+    </w:lvl>
+    <w:lvl w:ilvl="7" w:tplc="04090003" w:tentative="1">
+      <w:start w:val="1"/>
+      <w:numFmt w:val="bullet"/>
+      <w:lvlText w:val="o"/>
+      <w:lvlJc w:val="left"/>
+      <w:pPr>
+        <w:ind w:left="5760" w:hanging="360"/>
+      </w:pPr>
+      <w:rPr>
+        <w:rFonts w:ascii="Courier New" w:hAnsi="Courier New" w:cs="Courier New" w:hint="default"/>
+      </w:rPr>
+    </w:lvl>
+    <w:lvl w:ilvl="8" w:tplc="04090005" w:tentative="1">
+      <w:start w:val="1"/>
+      <w:numFmt w:val="bullet"/>
+      <w:lvlText w:val=""/>
+      <w:lvlJc w:val="left"/>
+      <w:pPr>
+        <w:ind w:left="6480" w:hanging="360"/>
+      </w:pPr>
+      <w:rPr>
+        <w:rFonts w:ascii="Wingdings" w:hAnsi="Wingdings" w:hint="default"/>
+      </w:rPr>
+    </w:lvl>
+  </w:abstractNum>
+  <w:abstractNum w:abstractNumId="1" w15:restartNumberingAfterBreak="0">
     <w:nsid w:val="53CA3E7A"/>
     <w:multiLevelType w:val="hybridMultilevel"/>
     <w:tmpl w:val="428421A4"/>
@@ -415,7 +620,7 @@
       </w:rPr>
     </w:lvl>
   </w:abstractNum>
-  <w:abstractNum w:abstractNumId="1" w15:restartNumberingAfterBreak="0">
+  <w:abstractNum w:abstractNumId="2" w15:restartNumberingAfterBreak="0">
     <w:nsid w:val="59A42B94"/>
     <w:multiLevelType w:val="hybridMultilevel"/>
     <w:tmpl w:val="6FD6C570"/>
@@ -527,7 +732,7 @@
       </w:rPr>
     </w:lvl>
   </w:abstractNum>
-  <w:abstractNum w:abstractNumId="2" w15:restartNumberingAfterBreak="0">
+  <w:abstractNum w:abstractNumId="3" w15:restartNumberingAfterBreak="0">
     <w:nsid w:val="6D3A103D"/>
     <w:multiLevelType w:val="hybridMultilevel"/>
     <w:tmpl w:val="AC4ED610"/>
@@ -640,13 +845,16 @@
     </w:lvl>
   </w:abstractNum>
   <w:num w:numId="1" w16cid:durableId="2139376383">
+    <w:abstractNumId w:val="3"/>
+  </w:num>
+  <w:num w:numId="2" w16cid:durableId="1748385525">
+    <w:abstractNumId w:val="1"/>
+  </w:num>
+  <w:num w:numId="3" w16cid:durableId="2116905272">
     <w:abstractNumId w:val="2"/>
   </w:num>
-  <w:num w:numId="2" w16cid:durableId="1748385525">
+  <w:num w:numId="4" w16cid:durableId="2075470164">
     <w:abstractNumId w:val="0"/>
-  </w:num>
-  <w:num w:numId="3" w16cid:durableId="2116905272">
-    <w:abstractNumId w:val="1"/>
   </w:num>
 </w:numbering>
 </file>

</xml_diff>